<commit_message>
relatorio fase 3 beta
</commit_message>
<xml_diff>
--- a/PA/Relatorio_2727_21153_21156_Fase2.docx
+++ b/PA/Relatorio_2727_21153_21156_Fase2.docx
@@ -749,10 +749,7 @@
               <w:tab w:val="right" w:leader="dot" w:pos="8494"/>
             </w:tabs>
             <w:rPr>
-              <w:rFonts w:eastAsiaTheme="minorEastAsia"/>
               <w:noProof/>
-              <w:sz w:val="22"/>
-              <w:lang w:eastAsia="pt-PT"/>
             </w:rPr>
           </w:pPr>
           <w:hyperlink w:anchor="_Toc119701221" w:history="1">
@@ -828,6 +825,11 @@
               <w:fldChar w:fldCharType="end"/>
             </w:r>
           </w:hyperlink>
+        </w:p>
+        <w:p>
+          <w:r>
+            <w:t>----- 2.3 tecnologias utilizadas</w:t>
+          </w:r>
         </w:p>
         <w:p>
           <w:pPr>
@@ -1189,10 +1191,7 @@
               <w:tab w:val="right" w:leader="dot" w:pos="8494"/>
             </w:tabs>
             <w:rPr>
-              <w:rFonts w:eastAsiaTheme="minorEastAsia"/>
               <w:noProof/>
-              <w:sz w:val="22"/>
-              <w:lang w:eastAsia="pt-PT"/>
             </w:rPr>
           </w:pPr>
           <w:hyperlink w:anchor="_Toc119701226" w:history="1">
@@ -1268,6 +1267,11 @@
               <w:fldChar w:fldCharType="end"/>
             </w:r>
           </w:hyperlink>
+        </w:p>
+        <w:p>
+          <w:r>
+            <w:t>----- 4.4 atas</w:t>
+          </w:r>
         </w:p>
         <w:p>
           <w:pPr>
@@ -1725,24 +1729,20 @@
         <w:spacing w:after="160" w:line="259" w:lineRule="auto"/>
         <w:ind w:firstLine="0"/>
         <w:jc w:val="left"/>
-        <w:rPr>
-          <w:rFonts w:ascii="Times New Roman" w:eastAsiaTheme="majorEastAsia" w:hAnsi="Times New Roman" w:cstheme="majorBidi"/>
-          <w:color w:val="2F5496" w:themeColor="accent1" w:themeShade="BF"/>
-          <w:sz w:val="36"/>
-          <w:szCs w:val="32"/>
-          <w:lang w:eastAsia="pt-PT"/>
-        </w:rPr>
       </w:pPr>
       <w:r>
         <w:br w:type="page"/>
       </w:r>
+      <w:r>
+        <w:lastRenderedPageBreak/>
+        <w:t xml:space="preserve">Em cada foto colocar um resumo explicativo </w:t>
+      </w:r>
     </w:p>
     <w:p>
       <w:pPr>
         <w:pStyle w:val="Cabealhodondice"/>
       </w:pPr>
       <w:r>
-        <w:lastRenderedPageBreak/>
         <w:t>Índice de ilustrações</w:t>
       </w:r>
     </w:p>

</xml_diff>